<commit_message>
finish this weeks homework doc
</commit_message>
<xml_diff>
--- a/docs/homework/HW06.docx
+++ b/docs/homework/HW06.docx
@@ -495,6 +495,106 @@
           <w:lang w:val="en-DE"/>
         </w:rPr>
       </w:pPr>
+      <w:r>
+        <w:rPr>
+          <w:lang w:val="en-DE"/>
+        </w:rPr>
+        <w:t xml:space="preserve">(div </w:t>
+      </w:r>
+      <w:proofErr w:type="spellStart"/>
+      <w:r>
+        <w:rPr>
+          <w:lang w:val="en-DE"/>
+        </w:rPr>
+        <w:t>durch</w:t>
+      </w:r>
+      <w:proofErr w:type="spellEnd"/>
+      <w:r>
+        <w:rPr>
+          <w:lang w:val="en-DE"/>
+        </w:rPr>
+        <w:t xml:space="preserve"> </w:t>
+      </w:r>
+      <w:proofErr w:type="spellStart"/>
+      <w:r>
+        <w:rPr>
+          <w:lang w:val="en-DE"/>
+        </w:rPr>
+        <w:t>subpackaging</w:t>
+      </w:r>
+      <w:proofErr w:type="spellEnd"/>
+      <w:r>
+        <w:rPr>
+          <w:lang w:val="en-DE"/>
+        </w:rPr>
+        <w:t>)</w:t>
+      </w:r>
+    </w:p>
+    <w:p>
+      <w:pPr>
+        <w:pStyle w:val="BodyText"/>
+        <w:rPr>
+          <w:lang w:val="en-DE"/>
+        </w:rPr>
+      </w:pPr>
+      <w:proofErr w:type="spellStart"/>
+      <w:r>
+        <w:rPr>
+          <w:lang w:val="en-DE"/>
+        </w:rPr>
+        <w:t>CartesianCoordinate</w:t>
+      </w:r>
+      <w:proofErr w:type="spellEnd"/>
+      <w:r>
+        <w:rPr>
+          <w:lang w:val="en-DE"/>
+        </w:rPr>
+        <w:t xml:space="preserve">, </w:t>
+      </w:r>
+      <w:proofErr w:type="spellStart"/>
+      <w:r>
+        <w:rPr>
+          <w:lang w:val="en-DE"/>
+        </w:rPr>
+        <w:t>SphericCoordinate</w:t>
+      </w:r>
+      <w:proofErr w:type="spellEnd"/>
+      <w:r>
+        <w:rPr>
+          <w:lang w:val="en-DE"/>
+        </w:rPr>
+        <w:t xml:space="preserve">, </w:t>
+      </w:r>
+    </w:p>
+    <w:p>
+      <w:pPr>
+        <w:pStyle w:val="BodyText"/>
+        <w:rPr>
+          <w:lang w:val="en-DE"/>
+        </w:rPr>
+      </w:pPr>
+      <w:proofErr w:type="spellStart"/>
+      <w:r>
+        <w:rPr>
+          <w:lang w:val="en-DE"/>
+        </w:rPr>
+        <w:t>CartesianCoordinateTest</w:t>
+      </w:r>
+      <w:proofErr w:type="spellEnd"/>
+      <w:r>
+        <w:rPr>
+          <w:lang w:val="en-DE"/>
+        </w:rPr>
+        <w:t xml:space="preserve">, </w:t>
+      </w:r>
+      <w:proofErr w:type="spellStart"/>
+      <w:r>
+        <w:rPr>
+          <w:lang w:val="en-DE"/>
+        </w:rPr>
+        <w:t>SphericCoordinateTest</w:t>
+      </w:r>
+      <w:proofErr w:type="spellEnd"/>
     </w:p>
     <w:p>
       <w:pPr>
@@ -528,8 +628,244 @@
           <w:lang w:val="en-DE"/>
         </w:rPr>
       </w:pPr>
-      <w:bookmarkStart w:id="0" w:name="_GoBack"/>
-      <w:bookmarkEnd w:id="0"/>
+      <w:proofErr w:type="spellStart"/>
+      <w:r>
+        <w:rPr>
+          <w:lang w:val="en-DE"/>
+        </w:rPr>
+        <w:t>Angefangen</w:t>
+      </w:r>
+      <w:proofErr w:type="spellEnd"/>
+      <w:r>
+        <w:rPr>
+          <w:lang w:val="en-DE"/>
+        </w:rPr>
+        <w:t xml:space="preserve"> </w:t>
+      </w:r>
+      <w:proofErr w:type="spellStart"/>
+      <w:r>
+        <w:rPr>
+          <w:lang w:val="en-DE"/>
+        </w:rPr>
+        <w:t>habe</w:t>
+      </w:r>
+      <w:proofErr w:type="spellEnd"/>
+      <w:r>
+        <w:rPr>
+          <w:lang w:val="en-DE"/>
+        </w:rPr>
+        <w:t xml:space="preserve"> ich </w:t>
+      </w:r>
+      <w:proofErr w:type="spellStart"/>
+      <w:r>
+        <w:rPr>
+          <w:lang w:val="en-DE"/>
+        </w:rPr>
+        <w:t>mit</w:t>
+      </w:r>
+      <w:proofErr w:type="spellEnd"/>
+      <w:r>
+        <w:rPr>
+          <w:lang w:val="en-DE"/>
+        </w:rPr>
+        <w:t xml:space="preserve"> dem </w:t>
+      </w:r>
+      <w:proofErr w:type="spellStart"/>
+      <w:r>
+        <w:rPr>
+          <w:lang w:val="en-DE"/>
+        </w:rPr>
+        <w:t>Aufräumen</w:t>
+      </w:r>
+      <w:proofErr w:type="spellEnd"/>
+      <w:r>
+        <w:rPr>
+          <w:lang w:val="en-DE"/>
+        </w:rPr>
+        <w:t xml:space="preserve"> des </w:t>
+      </w:r>
+      <w:proofErr w:type="spellStart"/>
+      <w:r>
+        <w:rPr>
+          <w:lang w:val="en-DE"/>
+        </w:rPr>
+        <w:t>bisherigen</w:t>
+      </w:r>
+      <w:proofErr w:type="spellEnd"/>
+      <w:r>
+        <w:rPr>
+          <w:lang w:val="en-DE"/>
+        </w:rPr>
+        <w:t xml:space="preserve"> </w:t>
+      </w:r>
+      <w:proofErr w:type="spellStart"/>
+      <w:r>
+        <w:rPr>
+          <w:lang w:val="en-DE"/>
+        </w:rPr>
+        <w:t>Standes</w:t>
+      </w:r>
+      <w:proofErr w:type="spellEnd"/>
+      <w:r>
+        <w:rPr>
+          <w:lang w:val="en-DE"/>
+        </w:rPr>
+        <w:t xml:space="preserve">, </w:t>
+      </w:r>
+      <w:proofErr w:type="spellStart"/>
+      <w:r>
+        <w:rPr>
+          <w:lang w:val="en-DE"/>
+        </w:rPr>
+        <w:t>dabei</w:t>
+      </w:r>
+      <w:proofErr w:type="spellEnd"/>
+      <w:r>
+        <w:rPr>
+          <w:lang w:val="en-DE"/>
+        </w:rPr>
+        <w:t xml:space="preserve"> </w:t>
+      </w:r>
+      <w:proofErr w:type="spellStart"/>
+      <w:r>
+        <w:rPr>
+          <w:lang w:val="en-DE"/>
+        </w:rPr>
+        <w:t>habe</w:t>
+      </w:r>
+      <w:proofErr w:type="spellEnd"/>
+      <w:r>
+        <w:rPr>
+          <w:lang w:val="en-DE"/>
+        </w:rPr>
+        <w:t xml:space="preserve"> ich </w:t>
+      </w:r>
+      <w:proofErr w:type="spellStart"/>
+      <w:r>
+        <w:rPr>
+          <w:lang w:val="en-DE"/>
+        </w:rPr>
+        <w:t>Subpackages</w:t>
+      </w:r>
+      <w:proofErr w:type="spellEnd"/>
+      <w:r>
+        <w:rPr>
+          <w:lang w:val="en-DE"/>
+        </w:rPr>
+        <w:t xml:space="preserve"> </w:t>
+      </w:r>
+      <w:proofErr w:type="spellStart"/>
+      <w:r>
+        <w:rPr>
+          <w:lang w:val="en-DE"/>
+        </w:rPr>
+        <w:t>eingeführt</w:t>
+      </w:r>
+      <w:proofErr w:type="spellEnd"/>
+      <w:r>
+        <w:rPr>
+          <w:lang w:val="en-DE"/>
+        </w:rPr>
+        <w:t xml:space="preserve">, um die </w:t>
+      </w:r>
+      <w:proofErr w:type="spellStart"/>
+      <w:r>
+        <w:rPr>
+          <w:lang w:val="en-DE"/>
+        </w:rPr>
+        <w:t>Struktur</w:t>
+      </w:r>
+      <w:proofErr w:type="spellEnd"/>
+      <w:r>
+        <w:rPr>
+          <w:lang w:val="en-DE"/>
+        </w:rPr>
+        <w:t xml:space="preserve"> des </w:t>
+      </w:r>
+      <w:proofErr w:type="spellStart"/>
+      <w:r>
+        <w:rPr>
+          <w:lang w:val="en-DE"/>
+        </w:rPr>
+        <w:t>Projekts</w:t>
+      </w:r>
+      <w:proofErr w:type="spellEnd"/>
+      <w:r>
+        <w:rPr>
+          <w:lang w:val="en-DE"/>
+        </w:rPr>
+        <w:t xml:space="preserve"> </w:t>
+      </w:r>
+      <w:proofErr w:type="spellStart"/>
+      <w:r>
+        <w:rPr>
+          <w:lang w:val="en-DE"/>
+        </w:rPr>
+        <w:t>zu</w:t>
+      </w:r>
+      <w:proofErr w:type="spellEnd"/>
+      <w:r>
+        <w:rPr>
+          <w:lang w:val="en-DE"/>
+        </w:rPr>
+        <w:t xml:space="preserve"> </w:t>
+      </w:r>
+      <w:proofErr w:type="spellStart"/>
+      <w:r>
+        <w:rPr>
+          <w:lang w:val="en-DE"/>
+        </w:rPr>
+        <w:t>verfeinern</w:t>
+      </w:r>
+      <w:proofErr w:type="spellEnd"/>
+      <w:r>
+        <w:rPr>
+          <w:lang w:val="en-DE"/>
+        </w:rPr>
+        <w:t xml:space="preserve"> und die </w:t>
+      </w:r>
+      <w:proofErr w:type="spellStart"/>
+      <w:r>
+        <w:rPr>
+          <w:lang w:val="en-DE"/>
+        </w:rPr>
+        <w:t>Lesbarkeit</w:t>
+      </w:r>
+      <w:proofErr w:type="spellEnd"/>
+      <w:r>
+        <w:rPr>
+          <w:lang w:val="en-DE"/>
+        </w:rPr>
+        <w:t xml:space="preserve"> und das Scoping </w:t>
+      </w:r>
+      <w:proofErr w:type="spellStart"/>
+      <w:r>
+        <w:rPr>
+          <w:lang w:val="en-DE"/>
+        </w:rPr>
+        <w:t>zu</w:t>
+      </w:r>
+      <w:proofErr w:type="spellEnd"/>
+      <w:r>
+        <w:rPr>
+          <w:lang w:val="en-DE"/>
+        </w:rPr>
+        <w:t xml:space="preserve"> </w:t>
+      </w:r>
+      <w:proofErr w:type="spellStart"/>
+      <w:r>
+        <w:rPr>
+          <w:lang w:val="en-DE"/>
+        </w:rPr>
+        <w:t>verbessern</w:t>
+      </w:r>
+      <w:proofErr w:type="spellEnd"/>
+      <w:r>
+        <w:rPr>
+          <w:lang w:val="en-DE"/>
+        </w:rPr>
+        <w:t xml:space="preserve">. </w:t>
+      </w:r>
     </w:p>
     <w:p>
       <w:pPr>
@@ -538,6 +874,374 @@
           <w:lang w:val="en-DE"/>
         </w:rPr>
       </w:pPr>
+      <w:r>
+        <w:rPr>
+          <w:lang w:val="en-DE"/>
+        </w:rPr>
+        <w:t xml:space="preserve">Ich bin </w:t>
+      </w:r>
+      <w:proofErr w:type="spellStart"/>
+      <w:r>
+        <w:rPr>
+          <w:lang w:val="en-DE"/>
+        </w:rPr>
+        <w:t>bei</w:t>
+      </w:r>
+      <w:proofErr w:type="spellEnd"/>
+      <w:r>
+        <w:rPr>
+          <w:lang w:val="en-DE"/>
+        </w:rPr>
+        <w:t xml:space="preserve"> den in den </w:t>
+      </w:r>
+      <w:proofErr w:type="spellStart"/>
+      <w:r>
+        <w:rPr>
+          <w:lang w:val="en-DE"/>
+        </w:rPr>
+        <w:t>alten</w:t>
+      </w:r>
+      <w:proofErr w:type="spellEnd"/>
+      <w:r>
+        <w:rPr>
+          <w:lang w:val="en-DE"/>
+        </w:rPr>
+        <w:t xml:space="preserve"> Klassen </w:t>
+      </w:r>
+      <w:proofErr w:type="spellStart"/>
+      <w:r>
+        <w:rPr>
+          <w:lang w:val="en-DE"/>
+        </w:rPr>
+        <w:t>verwendeten</w:t>
+      </w:r>
+      <w:proofErr w:type="spellEnd"/>
+      <w:r>
+        <w:rPr>
+          <w:lang w:val="en-DE"/>
+        </w:rPr>
+        <w:t xml:space="preserve"> </w:t>
+      </w:r>
+      <w:proofErr w:type="spellStart"/>
+      <w:r>
+        <w:rPr>
+          <w:lang w:val="en-DE"/>
+        </w:rPr>
+        <w:t>Attributen</w:t>
+      </w:r>
+      <w:proofErr w:type="spellEnd"/>
+      <w:r>
+        <w:rPr>
+          <w:lang w:val="en-DE"/>
+        </w:rPr>
+        <w:t xml:space="preserve"> </w:t>
+      </w:r>
+      <w:proofErr w:type="spellStart"/>
+      <w:r>
+        <w:rPr>
+          <w:lang w:val="en-DE"/>
+        </w:rPr>
+        <w:t>geblieben</w:t>
+      </w:r>
+      <w:proofErr w:type="spellEnd"/>
+      <w:r>
+        <w:rPr>
+          <w:lang w:val="en-DE"/>
+        </w:rPr>
+        <w:t xml:space="preserve"> und bin n</w:t>
+      </w:r>
+      <w:proofErr w:type="spellStart"/>
+      <w:r>
+        <w:rPr>
+          <w:lang w:val="en-DE"/>
+        </w:rPr>
+        <w:t>icht</w:t>
+      </w:r>
+      <w:proofErr w:type="spellEnd"/>
+      <w:r>
+        <w:rPr>
+          <w:lang w:val="en-DE"/>
+        </w:rPr>
+        <w:t xml:space="preserve"> auf die </w:t>
+      </w:r>
+      <w:proofErr w:type="spellStart"/>
+      <w:r>
+        <w:rPr>
+          <w:lang w:val="en-DE"/>
+        </w:rPr>
+        <w:t>neue</w:t>
+      </w:r>
+      <w:proofErr w:type="spellEnd"/>
+      <w:r>
+        <w:rPr>
+          <w:lang w:val="en-DE"/>
+        </w:rPr>
+        <w:t xml:space="preserve"> Notation </w:t>
+      </w:r>
+      <w:proofErr w:type="spellStart"/>
+      <w:r>
+        <w:rPr>
+          <w:lang w:val="en-DE"/>
+        </w:rPr>
+        <w:t>mit</w:t>
+      </w:r>
+      <w:proofErr w:type="spellEnd"/>
+      <w:r>
+        <w:rPr>
+          <w:lang w:val="en-DE"/>
+        </w:rPr>
+        <w:t xml:space="preserve"> Lat/Longitude </w:t>
+      </w:r>
+      <w:proofErr w:type="spellStart"/>
+      <w:r>
+        <w:rPr>
+          <w:lang w:val="en-DE"/>
+        </w:rPr>
+        <w:t>gewechselt</w:t>
+      </w:r>
+      <w:proofErr w:type="spellEnd"/>
+      <w:r>
+        <w:rPr>
+          <w:lang w:val="en-DE"/>
+        </w:rPr>
+        <w:t xml:space="preserve">, um die </w:t>
+      </w:r>
+      <w:proofErr w:type="spellStart"/>
+      <w:r>
+        <w:rPr>
+          <w:lang w:val="en-DE"/>
+        </w:rPr>
+        <w:t>bereits</w:t>
+      </w:r>
+      <w:proofErr w:type="spellEnd"/>
+      <w:r>
+        <w:rPr>
+          <w:lang w:val="en-DE"/>
+        </w:rPr>
+        <w:t xml:space="preserve"> </w:t>
+      </w:r>
+      <w:proofErr w:type="spellStart"/>
+      <w:r>
+        <w:rPr>
+          <w:lang w:val="en-DE"/>
+        </w:rPr>
+        <w:t>bestehende</w:t>
+      </w:r>
+      <w:proofErr w:type="spellEnd"/>
+      <w:r>
+        <w:rPr>
+          <w:lang w:val="en-DE"/>
+        </w:rPr>
+        <w:t xml:space="preserve"> </w:t>
+      </w:r>
+      <w:proofErr w:type="spellStart"/>
+      <w:r>
+        <w:rPr>
+          <w:lang w:val="en-DE"/>
+        </w:rPr>
+        <w:t>Logik</w:t>
+      </w:r>
+      <w:proofErr w:type="spellEnd"/>
+      <w:r>
+        <w:rPr>
+          <w:lang w:val="en-DE"/>
+        </w:rPr>
+        <w:t xml:space="preserve"> der </w:t>
+      </w:r>
+      <w:proofErr w:type="spellStart"/>
+      <w:r>
+        <w:rPr>
+          <w:lang w:val="en-DE"/>
+        </w:rPr>
+        <w:t>Koordinatenklasse</w:t>
+      </w:r>
+      <w:proofErr w:type="spellEnd"/>
+      <w:r>
+        <w:rPr>
+          <w:lang w:val="en-DE"/>
+        </w:rPr>
+        <w:t xml:space="preserve"> </w:t>
+      </w:r>
+      <w:proofErr w:type="spellStart"/>
+      <w:r>
+        <w:rPr>
+          <w:lang w:val="en-DE"/>
+        </w:rPr>
+        <w:t>nicht</w:t>
+      </w:r>
+      <w:proofErr w:type="spellEnd"/>
+      <w:r>
+        <w:rPr>
+          <w:lang w:val="en-DE"/>
+        </w:rPr>
+        <w:t xml:space="preserve"> </w:t>
+      </w:r>
+      <w:proofErr w:type="spellStart"/>
+      <w:r>
+        <w:rPr>
+          <w:lang w:val="en-DE"/>
+        </w:rPr>
+        <w:t>erneut</w:t>
+      </w:r>
+      <w:proofErr w:type="spellEnd"/>
+      <w:r>
+        <w:rPr>
+          <w:lang w:val="en-DE"/>
+        </w:rPr>
+        <w:t xml:space="preserve"> </w:t>
+      </w:r>
+      <w:proofErr w:type="spellStart"/>
+      <w:r>
+        <w:rPr>
+          <w:lang w:val="en-DE"/>
+        </w:rPr>
+        <w:t>anpassen</w:t>
+      </w:r>
+      <w:proofErr w:type="spellEnd"/>
+      <w:r>
+        <w:rPr>
+          <w:lang w:val="en-DE"/>
+        </w:rPr>
+        <w:t xml:space="preserve"> </w:t>
+      </w:r>
+      <w:proofErr w:type="spellStart"/>
+      <w:r>
+        <w:rPr>
+          <w:lang w:val="en-DE"/>
+        </w:rPr>
+        <w:t>zu</w:t>
+      </w:r>
+      <w:proofErr w:type="spellEnd"/>
+      <w:r>
+        <w:rPr>
+          <w:lang w:val="en-DE"/>
+        </w:rPr>
+        <w:t xml:space="preserve"> </w:t>
+      </w:r>
+      <w:proofErr w:type="spellStart"/>
+      <w:r>
+        <w:rPr>
+          <w:lang w:val="en-DE"/>
+        </w:rPr>
+        <w:t>müssen</w:t>
+      </w:r>
+      <w:proofErr w:type="spellEnd"/>
+      <w:r>
+        <w:rPr>
+          <w:lang w:val="en-DE"/>
+        </w:rPr>
+        <w:t xml:space="preserve">. </w:t>
+      </w:r>
+      <w:proofErr w:type="spellStart"/>
+      <w:r>
+        <w:rPr>
+          <w:lang w:val="en-DE"/>
+        </w:rPr>
+        <w:t>Dadurch</w:t>
+      </w:r>
+      <w:proofErr w:type="spellEnd"/>
+      <w:r>
+        <w:rPr>
+          <w:lang w:val="en-DE"/>
+        </w:rPr>
+        <w:t xml:space="preserve"> </w:t>
+      </w:r>
+      <w:proofErr w:type="spellStart"/>
+      <w:r>
+        <w:rPr>
+          <w:lang w:val="en-DE"/>
+        </w:rPr>
+        <w:t>wird</w:t>
+      </w:r>
+      <w:proofErr w:type="spellEnd"/>
+      <w:r>
+        <w:rPr>
+          <w:lang w:val="en-DE"/>
+        </w:rPr>
+        <w:t xml:space="preserve"> </w:t>
+      </w:r>
+      <w:r>
+        <w:rPr>
+          <w:lang w:val="en-DE"/>
+        </w:rPr>
+        <w:t xml:space="preserve">die Arbeit und </w:t>
+      </w:r>
+      <w:proofErr w:type="spellStart"/>
+      <w:r>
+        <w:rPr>
+          <w:lang w:val="en-DE"/>
+        </w:rPr>
+        <w:t>Fehlerrate</w:t>
+      </w:r>
+      <w:proofErr w:type="spellEnd"/>
+      <w:r>
+        <w:rPr>
+          <w:lang w:val="en-DE"/>
+        </w:rPr>
+        <w:t xml:space="preserve"> </w:t>
+      </w:r>
+      <w:proofErr w:type="spellStart"/>
+      <w:r>
+        <w:rPr>
+          <w:lang w:val="en-DE"/>
+        </w:rPr>
+        <w:t>bei</w:t>
+      </w:r>
+      <w:proofErr w:type="spellEnd"/>
+      <w:r>
+        <w:rPr>
+          <w:lang w:val="en-DE"/>
+        </w:rPr>
+        <w:t xml:space="preserve"> </w:t>
+      </w:r>
+      <w:proofErr w:type="spellStart"/>
+      <w:r>
+        <w:rPr>
+          <w:lang w:val="en-DE"/>
+        </w:rPr>
+        <w:t>gleicher</w:t>
+      </w:r>
+      <w:proofErr w:type="spellEnd"/>
+      <w:r>
+        <w:rPr>
+          <w:lang w:val="en-DE"/>
+        </w:rPr>
+        <w:t xml:space="preserve"> </w:t>
+      </w:r>
+      <w:proofErr w:type="spellStart"/>
+      <w:r>
+        <w:rPr>
+          <w:lang w:val="en-DE"/>
+        </w:rPr>
+        <w:t>Funktionalität</w:t>
+      </w:r>
+      <w:proofErr w:type="spellEnd"/>
+      <w:r>
+        <w:rPr>
+          <w:lang w:val="en-DE"/>
+        </w:rPr>
+        <w:t xml:space="preserve"> </w:t>
+      </w:r>
+      <w:proofErr w:type="spellStart"/>
+      <w:r>
+        <w:rPr>
+          <w:lang w:val="en-DE"/>
+        </w:rPr>
+        <w:t>minimier</w:t>
+      </w:r>
+      <w:r>
+        <w:rPr>
+          <w:lang w:val="en-DE"/>
+        </w:rPr>
+        <w:t>t</w:t>
+      </w:r>
+      <w:proofErr w:type="spellEnd"/>
+      <w:r>
+        <w:rPr>
+          <w:lang w:val="en-DE"/>
+        </w:rPr>
+        <w:t xml:space="preserve">. </w:t>
+      </w:r>
     </w:p>
     <w:p>
       <w:pPr>
@@ -546,6 +1250,809 @@
           <w:lang w:val="en-DE"/>
         </w:rPr>
       </w:pPr>
+      <w:r>
+        <w:rPr>
+          <w:lang w:val="en-DE"/>
+        </w:rPr>
+        <w:t xml:space="preserve">Dann </w:t>
+      </w:r>
+      <w:proofErr w:type="spellStart"/>
+      <w:r>
+        <w:rPr>
+          <w:lang w:val="en-DE"/>
+        </w:rPr>
+        <w:t>habe</w:t>
+      </w:r>
+      <w:proofErr w:type="spellEnd"/>
+      <w:r>
+        <w:rPr>
+          <w:lang w:val="en-DE"/>
+        </w:rPr>
+        <w:t xml:space="preserve"> ich </w:t>
+      </w:r>
+      <w:proofErr w:type="spellStart"/>
+      <w:r>
+        <w:rPr>
+          <w:lang w:val="en-DE"/>
+        </w:rPr>
+        <w:t>nach</w:t>
+      </w:r>
+      <w:proofErr w:type="spellEnd"/>
+      <w:r>
+        <w:rPr>
+          <w:lang w:val="en-DE"/>
+        </w:rPr>
+        <w:t xml:space="preserve"> und </w:t>
+      </w:r>
+      <w:proofErr w:type="spellStart"/>
+      <w:r>
+        <w:rPr>
+          <w:lang w:val="en-DE"/>
+        </w:rPr>
+        <w:t>nach</w:t>
+      </w:r>
+      <w:proofErr w:type="spellEnd"/>
+      <w:r>
+        <w:rPr>
+          <w:lang w:val="en-DE"/>
+        </w:rPr>
+        <w:t xml:space="preserve"> die </w:t>
+      </w:r>
+      <w:proofErr w:type="spellStart"/>
+      <w:r>
+        <w:rPr>
+          <w:lang w:val="en-DE"/>
+        </w:rPr>
+        <w:t>Implementierung</w:t>
+      </w:r>
+      <w:proofErr w:type="spellEnd"/>
+      <w:r>
+        <w:rPr>
+          <w:lang w:val="en-DE"/>
+        </w:rPr>
+        <w:t xml:space="preserve"> des Interfaces in die </w:t>
+      </w:r>
+      <w:proofErr w:type="spellStart"/>
+      <w:r>
+        <w:rPr>
+          <w:lang w:val="en-DE"/>
+        </w:rPr>
+        <w:t>abstrakte</w:t>
+      </w:r>
+      <w:proofErr w:type="spellEnd"/>
+      <w:r>
+        <w:rPr>
+          <w:lang w:val="en-DE"/>
+        </w:rPr>
+        <w:t xml:space="preserve"> </w:t>
+      </w:r>
+      <w:proofErr w:type="spellStart"/>
+      <w:r>
+        <w:rPr>
+          <w:lang w:val="en-DE"/>
+        </w:rPr>
+        <w:t>Elternklasse</w:t>
+      </w:r>
+      <w:proofErr w:type="spellEnd"/>
+      <w:r>
+        <w:rPr>
+          <w:lang w:val="en-DE"/>
+        </w:rPr>
+        <w:t xml:space="preserve"> </w:t>
+      </w:r>
+      <w:proofErr w:type="spellStart"/>
+      <w:r>
+        <w:rPr>
+          <w:lang w:val="en-DE"/>
+        </w:rPr>
+        <w:t>gezogen</w:t>
+      </w:r>
+      <w:proofErr w:type="spellEnd"/>
+      <w:r>
+        <w:rPr>
+          <w:lang w:val="en-DE"/>
+        </w:rPr>
+        <w:t xml:space="preserve">, die </w:t>
+      </w:r>
+      <w:proofErr w:type="spellStart"/>
+      <w:r>
+        <w:rPr>
+          <w:lang w:val="en-DE"/>
+        </w:rPr>
+        <w:t>konkreten</w:t>
+      </w:r>
+      <w:proofErr w:type="spellEnd"/>
+      <w:r>
+        <w:rPr>
+          <w:lang w:val="en-DE"/>
+        </w:rPr>
+        <w:t xml:space="preserve"> “do*” </w:t>
+      </w:r>
+      <w:proofErr w:type="spellStart"/>
+      <w:r>
+        <w:rPr>
+          <w:lang w:val="en-DE"/>
+        </w:rPr>
+        <w:t>Algorithmen</w:t>
+      </w:r>
+      <w:proofErr w:type="spellEnd"/>
+      <w:r>
+        <w:rPr>
+          <w:lang w:val="en-DE"/>
+        </w:rPr>
+        <w:t xml:space="preserve"> </w:t>
+      </w:r>
+      <w:proofErr w:type="spellStart"/>
+      <w:r>
+        <w:rPr>
+          <w:lang w:val="en-DE"/>
+        </w:rPr>
+        <w:t>habe</w:t>
+      </w:r>
+      <w:proofErr w:type="spellEnd"/>
+      <w:r>
+        <w:rPr>
+          <w:lang w:val="en-DE"/>
+        </w:rPr>
+        <w:t xml:space="preserve"> ich </w:t>
+      </w:r>
+      <w:proofErr w:type="spellStart"/>
+      <w:r>
+        <w:rPr>
+          <w:lang w:val="en-DE"/>
+        </w:rPr>
+        <w:t>dabei</w:t>
+      </w:r>
+      <w:proofErr w:type="spellEnd"/>
+      <w:r>
+        <w:rPr>
+          <w:lang w:val="en-DE"/>
+        </w:rPr>
+        <w:t xml:space="preserve"> an die </w:t>
+      </w:r>
+      <w:proofErr w:type="spellStart"/>
+      <w:r>
+        <w:rPr>
+          <w:lang w:val="en-DE"/>
+        </w:rPr>
+        <w:t>implementierten</w:t>
+      </w:r>
+      <w:proofErr w:type="spellEnd"/>
+      <w:r>
+        <w:rPr>
+          <w:lang w:val="en-DE"/>
+        </w:rPr>
+        <w:t xml:space="preserve"> </w:t>
+      </w:r>
+      <w:proofErr w:type="spellStart"/>
+      <w:r>
+        <w:rPr>
+          <w:lang w:val="en-DE"/>
+        </w:rPr>
+        <w:t>Kindklassen</w:t>
+      </w:r>
+      <w:proofErr w:type="spellEnd"/>
+      <w:r>
+        <w:rPr>
+          <w:lang w:val="en-DE"/>
+        </w:rPr>
+        <w:t xml:space="preserve"> </w:t>
+      </w:r>
+      <w:proofErr w:type="spellStart"/>
+      <w:r>
+        <w:rPr>
+          <w:lang w:val="en-DE"/>
+        </w:rPr>
+        <w:t>delegiert</w:t>
+      </w:r>
+      <w:proofErr w:type="spellEnd"/>
+      <w:r>
+        <w:rPr>
+          <w:lang w:val="en-DE"/>
+        </w:rPr>
+        <w:t xml:space="preserve">. </w:t>
+      </w:r>
+      <w:proofErr w:type="spellStart"/>
+      <w:r>
+        <w:rPr>
+          <w:lang w:val="en-DE"/>
+        </w:rPr>
+        <w:t>Für</w:t>
+      </w:r>
+      <w:proofErr w:type="spellEnd"/>
+      <w:r>
+        <w:rPr>
+          <w:lang w:val="en-DE"/>
+        </w:rPr>
+        <w:t xml:space="preserve"> die </w:t>
+      </w:r>
+      <w:proofErr w:type="spellStart"/>
+      <w:r>
+        <w:rPr>
+          <w:lang w:val="en-DE"/>
+        </w:rPr>
+        <w:t>Gleichheit</w:t>
+      </w:r>
+      <w:proofErr w:type="spellEnd"/>
+      <w:r>
+        <w:rPr>
+          <w:lang w:val="en-DE"/>
+        </w:rPr>
+        <w:t xml:space="preserve"> </w:t>
+      </w:r>
+      <w:proofErr w:type="spellStart"/>
+      <w:r>
+        <w:rPr>
+          <w:lang w:val="en-DE"/>
+        </w:rPr>
+        <w:t>habe</w:t>
+      </w:r>
+      <w:proofErr w:type="spellEnd"/>
+      <w:r>
+        <w:rPr>
+          <w:lang w:val="en-DE"/>
+        </w:rPr>
+        <w:t xml:space="preserve"> ich </w:t>
+      </w:r>
+      <w:proofErr w:type="spellStart"/>
+      <w:r>
+        <w:rPr>
+          <w:lang w:val="en-DE"/>
+        </w:rPr>
+        <w:t>komplett</w:t>
+      </w:r>
+      <w:proofErr w:type="spellEnd"/>
+      <w:r>
+        <w:rPr>
+          <w:lang w:val="en-DE"/>
+        </w:rPr>
+        <w:t xml:space="preserve"> auf die </w:t>
+      </w:r>
+      <w:proofErr w:type="spellStart"/>
+      <w:r>
+        <w:rPr>
+          <w:lang w:val="en-DE"/>
+        </w:rPr>
+        <w:t>CartesianCoordinate</w:t>
+      </w:r>
+      <w:proofErr w:type="spellEnd"/>
+      <w:r>
+        <w:rPr>
+          <w:lang w:val="en-DE"/>
+        </w:rPr>
+        <w:t xml:space="preserve"> </w:t>
+      </w:r>
+      <w:proofErr w:type="spellStart"/>
+      <w:r>
+        <w:rPr>
+          <w:lang w:val="en-DE"/>
+        </w:rPr>
+        <w:t>verwiesen</w:t>
+      </w:r>
+      <w:proofErr w:type="spellEnd"/>
+      <w:r>
+        <w:rPr>
+          <w:lang w:val="en-DE"/>
+        </w:rPr>
+        <w:t xml:space="preserve">, </w:t>
+      </w:r>
+      <w:proofErr w:type="spellStart"/>
+      <w:r>
+        <w:rPr>
+          <w:lang w:val="en-DE"/>
+        </w:rPr>
+        <w:t>Kindklassen</w:t>
+      </w:r>
+      <w:proofErr w:type="spellEnd"/>
+      <w:r>
+        <w:rPr>
+          <w:lang w:val="en-DE"/>
+        </w:rPr>
+        <w:t xml:space="preserve"> </w:t>
+      </w:r>
+      <w:proofErr w:type="spellStart"/>
+      <w:r>
+        <w:rPr>
+          <w:lang w:val="en-DE"/>
+        </w:rPr>
+        <w:t>können</w:t>
+      </w:r>
+      <w:proofErr w:type="spellEnd"/>
+      <w:r>
+        <w:rPr>
+          <w:lang w:val="en-DE"/>
+        </w:rPr>
+        <w:t xml:space="preserve"> </w:t>
+      </w:r>
+      <w:proofErr w:type="spellStart"/>
+      <w:r>
+        <w:rPr>
+          <w:lang w:val="en-DE"/>
+        </w:rPr>
+        <w:t>dennoch</w:t>
+      </w:r>
+      <w:proofErr w:type="spellEnd"/>
+      <w:r>
+        <w:rPr>
+          <w:lang w:val="en-DE"/>
+        </w:rPr>
+        <w:t xml:space="preserve"> </w:t>
+      </w:r>
+      <w:proofErr w:type="spellStart"/>
+      <w:r>
+        <w:rPr>
+          <w:lang w:val="en-DE"/>
+        </w:rPr>
+        <w:t>eine</w:t>
+      </w:r>
+      <w:proofErr w:type="spellEnd"/>
+      <w:r>
+        <w:rPr>
+          <w:lang w:val="en-DE"/>
+        </w:rPr>
+        <w:t xml:space="preserve"> </w:t>
+      </w:r>
+      <w:proofErr w:type="spellStart"/>
+      <w:r>
+        <w:rPr>
+          <w:lang w:val="en-DE"/>
+        </w:rPr>
+        <w:t>eigene</w:t>
+      </w:r>
+      <w:proofErr w:type="spellEnd"/>
+      <w:r>
+        <w:rPr>
+          <w:lang w:val="en-DE"/>
+        </w:rPr>
+        <w:t xml:space="preserve">, </w:t>
+      </w:r>
+      <w:proofErr w:type="spellStart"/>
+      <w:r>
+        <w:rPr>
+          <w:lang w:val="en-DE"/>
+        </w:rPr>
+        <w:t>performantere</w:t>
+      </w:r>
+      <w:proofErr w:type="spellEnd"/>
+      <w:r>
+        <w:rPr>
+          <w:lang w:val="en-DE"/>
+        </w:rPr>
+        <w:t xml:space="preserve"> Version der </w:t>
+      </w:r>
+      <w:proofErr w:type="spellStart"/>
+      <w:r>
+        <w:rPr>
+          <w:lang w:val="en-DE"/>
+        </w:rPr>
+        <w:t>Gleichheitsprüfung</w:t>
+      </w:r>
+      <w:proofErr w:type="spellEnd"/>
+      <w:r>
+        <w:rPr>
+          <w:lang w:val="en-DE"/>
+        </w:rPr>
+        <w:t xml:space="preserve"> </w:t>
+      </w:r>
+      <w:proofErr w:type="spellStart"/>
+      <w:r>
+        <w:rPr>
+          <w:lang w:val="en-DE"/>
+        </w:rPr>
+        <w:t>implementieren</w:t>
+      </w:r>
+      <w:proofErr w:type="spellEnd"/>
+      <w:r>
+        <w:rPr>
+          <w:lang w:val="en-DE"/>
+        </w:rPr>
+        <w:t xml:space="preserve"> und die </w:t>
+      </w:r>
+      <w:proofErr w:type="spellStart"/>
+      <w:r>
+        <w:rPr>
+          <w:lang w:val="en-DE"/>
+        </w:rPr>
+        <w:t>Methode</w:t>
+      </w:r>
+      <w:proofErr w:type="spellEnd"/>
+      <w:r>
+        <w:rPr>
+          <w:lang w:val="en-DE"/>
+        </w:rPr>
+        <w:t xml:space="preserve"> </w:t>
+      </w:r>
+      <w:proofErr w:type="spellStart"/>
+      <w:r>
+        <w:rPr>
+          <w:lang w:val="en-DE"/>
+        </w:rPr>
+        <w:t>überschreiben</w:t>
+      </w:r>
+      <w:proofErr w:type="spellEnd"/>
+      <w:r>
+        <w:rPr>
+          <w:lang w:val="en-DE"/>
+        </w:rPr>
+        <w:t>.</w:t>
+      </w:r>
+    </w:p>
+    <w:p>
+      <w:pPr>
+        <w:pStyle w:val="BodyText"/>
+        <w:rPr>
+          <w:lang w:val="en-DE"/>
+        </w:rPr>
+      </w:pPr>
+      <w:r>
+        <w:rPr>
+          <w:lang w:val="en-DE"/>
+        </w:rPr>
+        <w:t xml:space="preserve">Die Tests </w:t>
+      </w:r>
+      <w:proofErr w:type="spellStart"/>
+      <w:r>
+        <w:rPr>
+          <w:lang w:val="en-DE"/>
+        </w:rPr>
+        <w:t>mussten</w:t>
+      </w:r>
+      <w:proofErr w:type="spellEnd"/>
+      <w:r>
+        <w:rPr>
+          <w:lang w:val="en-DE"/>
+        </w:rPr>
+        <w:t xml:space="preserve"> </w:t>
+      </w:r>
+      <w:r>
+        <w:rPr>
+          <w:lang w:val="en-DE"/>
+        </w:rPr>
+        <w:t xml:space="preserve">fast </w:t>
+      </w:r>
+      <w:proofErr w:type="spellStart"/>
+      <w:r>
+        <w:rPr>
+          <w:lang w:val="en-DE"/>
+        </w:rPr>
+        <w:t>nicht</w:t>
+      </w:r>
+      <w:proofErr w:type="spellEnd"/>
+      <w:r>
+        <w:rPr>
+          <w:lang w:val="en-DE"/>
+        </w:rPr>
+        <w:t xml:space="preserve"> </w:t>
+      </w:r>
+      <w:proofErr w:type="spellStart"/>
+      <w:r>
+        <w:rPr>
+          <w:lang w:val="en-DE"/>
+        </w:rPr>
+        <w:t>angepasst</w:t>
+      </w:r>
+      <w:proofErr w:type="spellEnd"/>
+      <w:r>
+        <w:rPr>
+          <w:lang w:val="en-DE"/>
+        </w:rPr>
+        <w:t xml:space="preserve"> </w:t>
+      </w:r>
+      <w:proofErr w:type="spellStart"/>
+      <w:r>
+        <w:rPr>
+          <w:lang w:val="en-DE"/>
+        </w:rPr>
+        <w:t>werden</w:t>
+      </w:r>
+      <w:proofErr w:type="spellEnd"/>
+      <w:r>
+        <w:rPr>
+          <w:lang w:val="en-DE"/>
+        </w:rPr>
+        <w:t xml:space="preserve">, da </w:t>
+      </w:r>
+      <w:proofErr w:type="spellStart"/>
+      <w:r>
+        <w:rPr>
+          <w:lang w:val="en-DE"/>
+        </w:rPr>
+        <w:t>bereits</w:t>
+      </w:r>
+      <w:proofErr w:type="spellEnd"/>
+      <w:r>
+        <w:rPr>
+          <w:lang w:val="en-DE"/>
+        </w:rPr>
+        <w:t xml:space="preserve"> in der </w:t>
+      </w:r>
+      <w:proofErr w:type="spellStart"/>
+      <w:r>
+        <w:rPr>
+          <w:lang w:val="en-DE"/>
+        </w:rPr>
+        <w:t>letzten</w:t>
+      </w:r>
+      <w:proofErr w:type="spellEnd"/>
+      <w:r>
+        <w:rPr>
+          <w:lang w:val="en-DE"/>
+        </w:rPr>
+        <w:t xml:space="preserve"> </w:t>
+      </w:r>
+      <w:proofErr w:type="spellStart"/>
+      <w:r>
+        <w:rPr>
+          <w:lang w:val="en-DE"/>
+        </w:rPr>
+        <w:t>Hausaufgabe</w:t>
+      </w:r>
+      <w:proofErr w:type="spellEnd"/>
+      <w:r>
+        <w:rPr>
+          <w:lang w:val="en-DE"/>
+        </w:rPr>
+        <w:t xml:space="preserve"> </w:t>
+      </w:r>
+      <w:proofErr w:type="spellStart"/>
+      <w:r>
+        <w:rPr>
+          <w:lang w:val="en-DE"/>
+        </w:rPr>
+        <w:t>alle</w:t>
+      </w:r>
+      <w:proofErr w:type="spellEnd"/>
+      <w:r>
+        <w:rPr>
+          <w:lang w:val="en-DE"/>
+        </w:rPr>
+        <w:t xml:space="preserve"> </w:t>
+      </w:r>
+      <w:proofErr w:type="spellStart"/>
+      <w:r>
+        <w:rPr>
+          <w:lang w:val="en-DE"/>
+        </w:rPr>
+        <w:t>relevanten</w:t>
+      </w:r>
+      <w:proofErr w:type="spellEnd"/>
+      <w:r>
+        <w:rPr>
+          <w:lang w:val="en-DE"/>
+        </w:rPr>
+        <w:t xml:space="preserve"> </w:t>
+      </w:r>
+      <w:proofErr w:type="spellStart"/>
+      <w:r>
+        <w:rPr>
+          <w:lang w:val="en-DE"/>
+        </w:rPr>
+        <w:t>Testfälle</w:t>
+      </w:r>
+      <w:proofErr w:type="spellEnd"/>
+      <w:r>
+        <w:rPr>
+          <w:lang w:val="en-DE"/>
+        </w:rPr>
+        <w:t xml:space="preserve"> </w:t>
+      </w:r>
+      <w:proofErr w:type="spellStart"/>
+      <w:r>
+        <w:rPr>
+          <w:lang w:val="en-DE"/>
+        </w:rPr>
+        <w:t>abgedeckt</w:t>
+      </w:r>
+      <w:proofErr w:type="spellEnd"/>
+      <w:r>
+        <w:rPr>
+          <w:lang w:val="en-DE"/>
+        </w:rPr>
+        <w:t xml:space="preserve"> </w:t>
+      </w:r>
+      <w:proofErr w:type="spellStart"/>
+      <w:r>
+        <w:rPr>
+          <w:lang w:val="en-DE"/>
+        </w:rPr>
+        <w:t>wurden</w:t>
+      </w:r>
+      <w:proofErr w:type="spellEnd"/>
+      <w:r>
+        <w:rPr>
+          <w:lang w:val="en-DE"/>
+        </w:rPr>
+        <w:t xml:space="preserve">. </w:t>
+      </w:r>
+      <w:r>
+        <w:rPr>
+          <w:lang w:val="en-DE"/>
+        </w:rPr>
+        <w:t xml:space="preserve">In den Tests </w:t>
+      </w:r>
+      <w:proofErr w:type="spellStart"/>
+      <w:r>
+        <w:rPr>
+          <w:lang w:val="en-DE"/>
+        </w:rPr>
+        <w:t>für</w:t>
+      </w:r>
+      <w:proofErr w:type="spellEnd"/>
+      <w:r>
+        <w:rPr>
+          <w:lang w:val="en-DE"/>
+        </w:rPr>
+        <w:t xml:space="preserve"> die </w:t>
+      </w:r>
+      <w:proofErr w:type="spellStart"/>
+      <w:r>
+        <w:rPr>
+          <w:lang w:val="en-DE"/>
+        </w:rPr>
+        <w:t>Kindklassen</w:t>
+      </w:r>
+      <w:proofErr w:type="spellEnd"/>
+      <w:r>
+        <w:rPr>
+          <w:lang w:val="en-DE"/>
+        </w:rPr>
+        <w:t xml:space="preserve"> </w:t>
+      </w:r>
+      <w:proofErr w:type="spellStart"/>
+      <w:r>
+        <w:rPr>
+          <w:lang w:val="en-DE"/>
+        </w:rPr>
+        <w:t>wird</w:t>
+      </w:r>
+      <w:proofErr w:type="spellEnd"/>
+      <w:r>
+        <w:rPr>
+          <w:lang w:val="en-DE"/>
+        </w:rPr>
+        <w:t xml:space="preserve"> </w:t>
+      </w:r>
+      <w:proofErr w:type="spellStart"/>
+      <w:r>
+        <w:rPr>
+          <w:lang w:val="en-DE"/>
+        </w:rPr>
+        <w:t>explizit</w:t>
+      </w:r>
+      <w:proofErr w:type="spellEnd"/>
+      <w:r>
+        <w:rPr>
+          <w:lang w:val="en-DE"/>
+        </w:rPr>
+        <w:t xml:space="preserve"> auf die do* </w:t>
+      </w:r>
+      <w:proofErr w:type="spellStart"/>
+      <w:r>
+        <w:rPr>
+          <w:lang w:val="en-DE"/>
+        </w:rPr>
+        <w:t>Methode</w:t>
+      </w:r>
+      <w:proofErr w:type="spellEnd"/>
+      <w:r>
+        <w:rPr>
+          <w:lang w:val="en-DE"/>
+        </w:rPr>
+        <w:t xml:space="preserve"> </w:t>
+      </w:r>
+      <w:proofErr w:type="spellStart"/>
+      <w:r>
+        <w:rPr>
+          <w:lang w:val="en-DE"/>
+        </w:rPr>
+        <w:lastRenderedPageBreak/>
+        <w:t>verwiesen</w:t>
+      </w:r>
+      <w:proofErr w:type="spellEnd"/>
+      <w:r>
+        <w:rPr>
+          <w:lang w:val="en-DE"/>
+        </w:rPr>
+        <w:t xml:space="preserve">, um die </w:t>
+      </w:r>
+      <w:proofErr w:type="spellStart"/>
+      <w:r>
+        <w:rPr>
+          <w:lang w:val="en-DE"/>
+        </w:rPr>
+        <w:t>Fehlerstreuung</w:t>
+      </w:r>
+      <w:proofErr w:type="spellEnd"/>
+      <w:r>
+        <w:rPr>
+          <w:lang w:val="en-DE"/>
+        </w:rPr>
+        <w:t xml:space="preserve"> </w:t>
+      </w:r>
+      <w:proofErr w:type="spellStart"/>
+      <w:r>
+        <w:rPr>
+          <w:lang w:val="en-DE"/>
+        </w:rPr>
+        <w:t>durch</w:t>
+      </w:r>
+      <w:proofErr w:type="spellEnd"/>
+      <w:r>
+        <w:rPr>
+          <w:lang w:val="en-DE"/>
+        </w:rPr>
+        <w:t xml:space="preserve"> das </w:t>
+      </w:r>
+      <w:proofErr w:type="spellStart"/>
+      <w:r>
+        <w:rPr>
+          <w:lang w:val="en-DE"/>
+        </w:rPr>
+        <w:t>Wandeln</w:t>
+      </w:r>
+      <w:proofErr w:type="spellEnd"/>
+      <w:r>
+        <w:rPr>
+          <w:lang w:val="en-DE"/>
+        </w:rPr>
+        <w:t xml:space="preserve"> </w:t>
+      </w:r>
+      <w:proofErr w:type="spellStart"/>
+      <w:r>
+        <w:rPr>
+          <w:lang w:val="en-DE"/>
+        </w:rPr>
+        <w:t>zwischen</w:t>
+      </w:r>
+      <w:proofErr w:type="spellEnd"/>
+      <w:r>
+        <w:rPr>
+          <w:lang w:val="en-DE"/>
+        </w:rPr>
+        <w:t xml:space="preserve"> den </w:t>
+      </w:r>
+      <w:proofErr w:type="spellStart"/>
+      <w:r>
+        <w:rPr>
+          <w:lang w:val="en-DE"/>
+        </w:rPr>
+        <w:t>Systemen</w:t>
+      </w:r>
+      <w:proofErr w:type="spellEnd"/>
+      <w:r>
+        <w:rPr>
+          <w:lang w:val="en-DE"/>
+        </w:rPr>
+        <w:t xml:space="preserve"> </w:t>
+      </w:r>
+      <w:proofErr w:type="spellStart"/>
+      <w:r>
+        <w:rPr>
+          <w:lang w:val="en-DE"/>
+        </w:rPr>
+        <w:t>zu</w:t>
+      </w:r>
+      <w:proofErr w:type="spellEnd"/>
+      <w:r>
+        <w:rPr>
+          <w:lang w:val="en-DE"/>
+        </w:rPr>
+        <w:t xml:space="preserve"> </w:t>
+      </w:r>
+      <w:proofErr w:type="spellStart"/>
+      <w:r>
+        <w:rPr>
+          <w:lang w:val="en-DE"/>
+        </w:rPr>
+        <w:t>minimieren</w:t>
+      </w:r>
+      <w:proofErr w:type="spellEnd"/>
+      <w:r>
+        <w:rPr>
+          <w:lang w:val="en-DE"/>
+        </w:rPr>
+        <w:t>.</w:t>
+      </w:r>
     </w:p>
     <w:p>
       <w:pPr>
@@ -847,7 +2354,938 @@
     <w:p>
       <w:pPr>
         <w:pStyle w:val="BodyText"/>
-      </w:pPr>
+        <w:rPr>
+          <w:lang w:val="en-DE"/>
+        </w:rPr>
+      </w:pPr>
+      <w:r>
+        <w:rPr>
+          <w:lang w:val="en-DE"/>
+        </w:rPr>
+        <w:t xml:space="preserve">Ich </w:t>
+      </w:r>
+      <w:proofErr w:type="spellStart"/>
+      <w:r>
+        <w:rPr>
+          <w:lang w:val="en-DE"/>
+        </w:rPr>
+        <w:t>habe</w:t>
+      </w:r>
+      <w:proofErr w:type="spellEnd"/>
+      <w:r>
+        <w:rPr>
+          <w:lang w:val="en-DE"/>
+        </w:rPr>
+        <w:t xml:space="preserve"> </w:t>
+      </w:r>
+      <w:proofErr w:type="spellStart"/>
+      <w:r>
+        <w:rPr>
+          <w:lang w:val="en-DE"/>
+        </w:rPr>
+        <w:t>mich</w:t>
+      </w:r>
+      <w:proofErr w:type="spellEnd"/>
+      <w:r>
+        <w:rPr>
+          <w:lang w:val="en-DE"/>
+        </w:rPr>
+        <w:t xml:space="preserve"> </w:t>
+      </w:r>
+      <w:proofErr w:type="spellStart"/>
+      <w:r>
+        <w:rPr>
+          <w:lang w:val="en-DE"/>
+        </w:rPr>
+        <w:t>dazu</w:t>
+      </w:r>
+      <w:proofErr w:type="spellEnd"/>
+      <w:r>
+        <w:rPr>
+          <w:lang w:val="en-DE"/>
+        </w:rPr>
+        <w:t xml:space="preserve"> </w:t>
+      </w:r>
+      <w:proofErr w:type="spellStart"/>
+      <w:r>
+        <w:rPr>
+          <w:lang w:val="en-DE"/>
+        </w:rPr>
+        <w:t>entschieden</w:t>
+      </w:r>
+      <w:proofErr w:type="spellEnd"/>
+      <w:r>
+        <w:rPr>
+          <w:lang w:val="en-DE"/>
+        </w:rPr>
+        <w:t xml:space="preserve"> die </w:t>
+      </w:r>
+      <w:proofErr w:type="spellStart"/>
+      <w:r>
+        <w:rPr>
+          <w:lang w:val="en-DE"/>
+        </w:rPr>
+        <w:t>komplexen</w:t>
+      </w:r>
+      <w:proofErr w:type="spellEnd"/>
+      <w:r>
+        <w:rPr>
+          <w:lang w:val="en-DE"/>
+        </w:rPr>
+        <w:t xml:space="preserve"> </w:t>
+      </w:r>
+      <w:proofErr w:type="spellStart"/>
+      <w:r>
+        <w:rPr>
+          <w:lang w:val="en-DE"/>
+        </w:rPr>
+        <w:t>Konvertierungsalgorithmen</w:t>
+      </w:r>
+      <w:proofErr w:type="spellEnd"/>
+      <w:r>
+        <w:rPr>
+          <w:lang w:val="en-DE"/>
+        </w:rPr>
+        <w:t xml:space="preserve"> in den </w:t>
+      </w:r>
+      <w:proofErr w:type="spellStart"/>
+      <w:r>
+        <w:rPr>
+          <w:lang w:val="en-DE"/>
+        </w:rPr>
+        <w:t>Implementierungen</w:t>
+      </w:r>
+      <w:proofErr w:type="spellEnd"/>
+      <w:r>
+        <w:rPr>
+          <w:lang w:val="en-DE"/>
+        </w:rPr>
+        <w:t xml:space="preserve"> </w:t>
+      </w:r>
+      <w:proofErr w:type="spellStart"/>
+      <w:r>
+        <w:rPr>
+          <w:lang w:val="en-DE"/>
+        </w:rPr>
+        <w:t>zu</w:t>
+      </w:r>
+      <w:proofErr w:type="spellEnd"/>
+      <w:r>
+        <w:rPr>
+          <w:lang w:val="en-DE"/>
+        </w:rPr>
+        <w:t xml:space="preserve"> </w:t>
+      </w:r>
+      <w:proofErr w:type="spellStart"/>
+      <w:r>
+        <w:rPr>
+          <w:lang w:val="en-DE"/>
+        </w:rPr>
+        <w:t>lassen</w:t>
+      </w:r>
+      <w:proofErr w:type="spellEnd"/>
+      <w:r>
+        <w:rPr>
+          <w:lang w:val="en-DE"/>
+        </w:rPr>
+        <w:t xml:space="preserve"> und </w:t>
+      </w:r>
+      <w:proofErr w:type="spellStart"/>
+      <w:r>
+        <w:rPr>
+          <w:lang w:val="en-DE"/>
+        </w:rPr>
+        <w:t>deren</w:t>
+      </w:r>
+      <w:proofErr w:type="spellEnd"/>
+      <w:r>
+        <w:rPr>
+          <w:lang w:val="en-DE"/>
+        </w:rPr>
+        <w:t xml:space="preserve"> </w:t>
+      </w:r>
+      <w:proofErr w:type="spellStart"/>
+      <w:r>
+        <w:rPr>
+          <w:lang w:val="en-DE"/>
+        </w:rPr>
+        <w:t>Aufrufe</w:t>
+      </w:r>
+      <w:proofErr w:type="spellEnd"/>
+      <w:r>
+        <w:rPr>
+          <w:lang w:val="en-DE"/>
+        </w:rPr>
+        <w:t xml:space="preserve"> </w:t>
+      </w:r>
+      <w:proofErr w:type="spellStart"/>
+      <w:r>
+        <w:rPr>
+          <w:lang w:val="en-DE"/>
+        </w:rPr>
+        <w:t>dahin</w:t>
+      </w:r>
+      <w:proofErr w:type="spellEnd"/>
+      <w:r>
+        <w:rPr>
+          <w:lang w:val="en-DE"/>
+        </w:rPr>
+        <w:t xml:space="preserve"> </w:t>
+      </w:r>
+      <w:proofErr w:type="spellStart"/>
+      <w:r>
+        <w:rPr>
+          <w:lang w:val="en-DE"/>
+        </w:rPr>
+        <w:t>zu</w:t>
+      </w:r>
+      <w:proofErr w:type="spellEnd"/>
+      <w:r>
+        <w:rPr>
+          <w:lang w:val="en-DE"/>
+        </w:rPr>
+        <w:t xml:space="preserve"> </w:t>
+      </w:r>
+      <w:proofErr w:type="spellStart"/>
+      <w:r>
+        <w:rPr>
+          <w:lang w:val="en-DE"/>
+        </w:rPr>
+        <w:t>delegieren</w:t>
+      </w:r>
+      <w:proofErr w:type="spellEnd"/>
+      <w:r>
+        <w:rPr>
+          <w:lang w:val="en-DE"/>
+        </w:rPr>
+        <w:t xml:space="preserve">, um die </w:t>
+      </w:r>
+      <w:proofErr w:type="spellStart"/>
+      <w:r>
+        <w:rPr>
+          <w:lang w:val="en-DE"/>
+        </w:rPr>
+        <w:t>abstrakte</w:t>
+      </w:r>
+      <w:proofErr w:type="spellEnd"/>
+      <w:r>
+        <w:rPr>
+          <w:lang w:val="en-DE"/>
+        </w:rPr>
+        <w:t xml:space="preserve"> </w:t>
+      </w:r>
+      <w:proofErr w:type="spellStart"/>
+      <w:r>
+        <w:rPr>
+          <w:lang w:val="en-DE"/>
+        </w:rPr>
+        <w:t>Klasse</w:t>
+      </w:r>
+      <w:proofErr w:type="spellEnd"/>
+      <w:r>
+        <w:rPr>
+          <w:lang w:val="en-DE"/>
+        </w:rPr>
+        <w:t xml:space="preserve"> </w:t>
+      </w:r>
+      <w:proofErr w:type="spellStart"/>
+      <w:r>
+        <w:rPr>
+          <w:lang w:val="en-DE"/>
+        </w:rPr>
+        <w:t>möglichst</w:t>
+      </w:r>
+      <w:proofErr w:type="spellEnd"/>
+      <w:r>
+        <w:rPr>
+          <w:lang w:val="en-DE"/>
+        </w:rPr>
+        <w:t xml:space="preserve"> High-Level </w:t>
+      </w:r>
+      <w:proofErr w:type="spellStart"/>
+      <w:r>
+        <w:rPr>
+          <w:lang w:val="en-DE"/>
+        </w:rPr>
+        <w:t>zu</w:t>
+      </w:r>
+      <w:proofErr w:type="spellEnd"/>
+      <w:r>
+        <w:rPr>
+          <w:lang w:val="en-DE"/>
+        </w:rPr>
+        <w:t xml:space="preserve"> </w:t>
+      </w:r>
+      <w:proofErr w:type="spellStart"/>
+      <w:r>
+        <w:rPr>
+          <w:lang w:val="en-DE"/>
+        </w:rPr>
+        <w:t>halten</w:t>
+      </w:r>
+      <w:proofErr w:type="spellEnd"/>
+      <w:r>
+        <w:rPr>
+          <w:lang w:val="en-DE"/>
+        </w:rPr>
+        <w:t xml:space="preserve"> und </w:t>
+      </w:r>
+      <w:proofErr w:type="spellStart"/>
+      <w:r>
+        <w:rPr>
+          <w:lang w:val="en-DE"/>
+        </w:rPr>
+        <w:t>nur</w:t>
+      </w:r>
+      <w:proofErr w:type="spellEnd"/>
+      <w:r>
+        <w:rPr>
+          <w:lang w:val="en-DE"/>
+        </w:rPr>
+        <w:t xml:space="preserve"> </w:t>
+      </w:r>
+      <w:proofErr w:type="spellStart"/>
+      <w:r>
+        <w:rPr>
+          <w:lang w:val="en-DE"/>
+        </w:rPr>
+        <w:t>Redundanzen</w:t>
+      </w:r>
+      <w:proofErr w:type="spellEnd"/>
+      <w:r>
+        <w:rPr>
+          <w:lang w:val="en-DE"/>
+        </w:rPr>
+        <w:t xml:space="preserve"> </w:t>
+      </w:r>
+      <w:proofErr w:type="spellStart"/>
+      <w:r>
+        <w:rPr>
+          <w:lang w:val="en-DE"/>
+        </w:rPr>
+        <w:t>zu</w:t>
+      </w:r>
+      <w:proofErr w:type="spellEnd"/>
+      <w:r>
+        <w:rPr>
+          <w:lang w:val="en-DE"/>
+        </w:rPr>
+        <w:t xml:space="preserve"> </w:t>
+      </w:r>
+      <w:proofErr w:type="spellStart"/>
+      <w:r>
+        <w:rPr>
+          <w:lang w:val="en-DE"/>
+        </w:rPr>
+        <w:t>minimieren</w:t>
+      </w:r>
+      <w:proofErr w:type="spellEnd"/>
+      <w:r>
+        <w:rPr>
+          <w:lang w:val="en-DE"/>
+        </w:rPr>
+        <w:t xml:space="preserve">. </w:t>
+      </w:r>
+      <w:proofErr w:type="spellStart"/>
+      <w:r>
+        <w:rPr>
+          <w:lang w:val="en-DE"/>
+        </w:rPr>
+        <w:t>Gleichheitsprüfungen</w:t>
+      </w:r>
+      <w:proofErr w:type="spellEnd"/>
+      <w:r>
+        <w:rPr>
+          <w:lang w:val="en-DE"/>
+        </w:rPr>
+        <w:t xml:space="preserve"> </w:t>
+      </w:r>
+      <w:proofErr w:type="spellStart"/>
+      <w:r>
+        <w:rPr>
+          <w:lang w:val="en-DE"/>
+        </w:rPr>
+        <w:t>wurden</w:t>
+      </w:r>
+      <w:proofErr w:type="spellEnd"/>
+      <w:r>
+        <w:rPr>
+          <w:lang w:val="en-DE"/>
+        </w:rPr>
+        <w:t xml:space="preserve"> </w:t>
+      </w:r>
+      <w:proofErr w:type="spellStart"/>
+      <w:r>
+        <w:rPr>
+          <w:lang w:val="en-DE"/>
+        </w:rPr>
+        <w:t>nur</w:t>
+      </w:r>
+      <w:proofErr w:type="spellEnd"/>
+      <w:r>
+        <w:rPr>
+          <w:lang w:val="en-DE"/>
+        </w:rPr>
+        <w:t xml:space="preserve"> </w:t>
+      </w:r>
+      <w:proofErr w:type="spellStart"/>
+      <w:r>
+        <w:rPr>
+          <w:lang w:val="en-DE"/>
+        </w:rPr>
+        <w:t>einmal</w:t>
+      </w:r>
+      <w:proofErr w:type="spellEnd"/>
+      <w:r>
+        <w:rPr>
+          <w:lang w:val="en-DE"/>
+        </w:rPr>
+        <w:t xml:space="preserve"> in </w:t>
+      </w:r>
+      <w:r>
+        <w:rPr>
+          <w:lang w:val="en-DE"/>
+        </w:rPr>
+        <w:t>C</w:t>
+      </w:r>
+      <w:r>
+        <w:rPr>
+          <w:lang w:val="en-DE"/>
+        </w:rPr>
+        <w:t xml:space="preserve">artesian </w:t>
+      </w:r>
+      <w:proofErr w:type="spellStart"/>
+      <w:r>
+        <w:rPr>
+          <w:lang w:val="en-DE"/>
+        </w:rPr>
+        <w:t>implementiert</w:t>
+      </w:r>
+      <w:proofErr w:type="spellEnd"/>
+      <w:r>
+        <w:rPr>
+          <w:lang w:val="en-DE"/>
+        </w:rPr>
+        <w:t xml:space="preserve"> und </w:t>
+      </w:r>
+      <w:proofErr w:type="spellStart"/>
+      <w:r>
+        <w:rPr>
+          <w:lang w:val="en-DE"/>
+        </w:rPr>
+        <w:t>als</w:t>
+      </w:r>
+      <w:proofErr w:type="spellEnd"/>
+      <w:r>
+        <w:rPr>
+          <w:lang w:val="en-DE"/>
+        </w:rPr>
+        <w:t xml:space="preserve"> </w:t>
+      </w:r>
+      <w:r>
+        <w:rPr>
+          <w:lang w:val="en-DE"/>
+        </w:rPr>
+        <w:t>d</w:t>
+      </w:r>
+      <w:r>
+        <w:rPr>
+          <w:lang w:val="en-DE"/>
+        </w:rPr>
+        <w:t xml:space="preserve">efault </w:t>
+      </w:r>
+      <w:proofErr w:type="spellStart"/>
+      <w:r>
+        <w:rPr>
+          <w:lang w:val="en-DE"/>
+        </w:rPr>
+        <w:t>dahin</w:t>
+      </w:r>
+      <w:proofErr w:type="spellEnd"/>
+      <w:r>
+        <w:rPr>
+          <w:lang w:val="en-DE"/>
+        </w:rPr>
+        <w:t xml:space="preserve"> </w:t>
+      </w:r>
+      <w:proofErr w:type="spellStart"/>
+      <w:r>
+        <w:rPr>
+          <w:lang w:val="en-DE"/>
+        </w:rPr>
+        <w:t>delegiert</w:t>
+      </w:r>
+      <w:proofErr w:type="spellEnd"/>
+      <w:r>
+        <w:rPr>
+          <w:lang w:val="en-DE"/>
+        </w:rPr>
+        <w:t xml:space="preserve">, </w:t>
+      </w:r>
+      <w:proofErr w:type="spellStart"/>
+      <w:r>
+        <w:rPr>
+          <w:lang w:val="en-DE"/>
+        </w:rPr>
+        <w:t>könnten</w:t>
+      </w:r>
+      <w:proofErr w:type="spellEnd"/>
+      <w:r>
+        <w:rPr>
+          <w:lang w:val="en-DE"/>
+        </w:rPr>
+        <w:t xml:space="preserve"> </w:t>
+      </w:r>
+      <w:proofErr w:type="spellStart"/>
+      <w:r>
+        <w:rPr>
+          <w:lang w:val="en-DE"/>
+        </w:rPr>
+        <w:t>zugunsten</w:t>
+      </w:r>
+      <w:proofErr w:type="spellEnd"/>
+      <w:r>
+        <w:rPr>
+          <w:lang w:val="en-DE"/>
+        </w:rPr>
+        <w:t xml:space="preserve"> der Performance </w:t>
+      </w:r>
+      <w:proofErr w:type="spellStart"/>
+      <w:r>
+        <w:rPr>
+          <w:lang w:val="en-DE"/>
+        </w:rPr>
+        <w:t>aber</w:t>
+      </w:r>
+      <w:proofErr w:type="spellEnd"/>
+      <w:r>
+        <w:rPr>
+          <w:lang w:val="en-DE"/>
+        </w:rPr>
+        <w:t xml:space="preserve"> </w:t>
+      </w:r>
+      <w:proofErr w:type="spellStart"/>
+      <w:r>
+        <w:rPr>
+          <w:lang w:val="en-DE"/>
+        </w:rPr>
+        <w:t>auch</w:t>
+      </w:r>
+      <w:proofErr w:type="spellEnd"/>
+      <w:r>
+        <w:rPr>
+          <w:lang w:val="en-DE"/>
+        </w:rPr>
+        <w:t xml:space="preserve"> </w:t>
+      </w:r>
+      <w:proofErr w:type="spellStart"/>
+      <w:r>
+        <w:rPr>
+          <w:lang w:val="en-DE"/>
+        </w:rPr>
+        <w:t>erneut</w:t>
+      </w:r>
+      <w:proofErr w:type="spellEnd"/>
+      <w:r>
+        <w:rPr>
+          <w:lang w:val="en-DE"/>
+        </w:rPr>
+        <w:t xml:space="preserve"> </w:t>
+      </w:r>
+      <w:proofErr w:type="spellStart"/>
+      <w:r>
+        <w:rPr>
+          <w:lang w:val="en-DE"/>
+        </w:rPr>
+        <w:t>für</w:t>
+      </w:r>
+      <w:proofErr w:type="spellEnd"/>
+      <w:r>
+        <w:rPr>
+          <w:lang w:val="en-DE"/>
+        </w:rPr>
+        <w:t xml:space="preserve"> </w:t>
+      </w:r>
+      <w:proofErr w:type="spellStart"/>
+      <w:r>
+        <w:rPr>
+          <w:lang w:val="en-DE"/>
+        </w:rPr>
+        <w:t>Spheric</w:t>
+      </w:r>
+      <w:proofErr w:type="spellEnd"/>
+      <w:r>
+        <w:rPr>
+          <w:lang w:val="en-DE"/>
+        </w:rPr>
+        <w:t xml:space="preserve"> </w:t>
+      </w:r>
+      <w:proofErr w:type="spellStart"/>
+      <w:r>
+        <w:rPr>
+          <w:lang w:val="en-DE"/>
+        </w:rPr>
+        <w:t>implementiert</w:t>
+      </w:r>
+      <w:proofErr w:type="spellEnd"/>
+      <w:r>
+        <w:rPr>
+          <w:lang w:val="en-DE"/>
+        </w:rPr>
+        <w:t xml:space="preserve"> </w:t>
+      </w:r>
+      <w:proofErr w:type="spellStart"/>
+      <w:r>
+        <w:rPr>
+          <w:lang w:val="en-DE"/>
+        </w:rPr>
+        <w:t>werden</w:t>
+      </w:r>
+      <w:proofErr w:type="spellEnd"/>
+      <w:r>
+        <w:rPr>
+          <w:lang w:val="en-DE"/>
+        </w:rPr>
+        <w:t>.</w:t>
+      </w:r>
+      <w:r>
+        <w:rPr>
+          <w:lang w:val="en-DE"/>
+        </w:rPr>
+        <w:t xml:space="preserve"> So </w:t>
+      </w:r>
+      <w:proofErr w:type="spellStart"/>
+      <w:r>
+        <w:rPr>
+          <w:lang w:val="en-DE"/>
+        </w:rPr>
+        <w:t>wird</w:t>
+      </w:r>
+      <w:proofErr w:type="spellEnd"/>
+      <w:r>
+        <w:rPr>
+          <w:lang w:val="en-DE"/>
+        </w:rPr>
+        <w:t xml:space="preserve"> das Interface </w:t>
+      </w:r>
+      <w:proofErr w:type="spellStart"/>
+      <w:r>
+        <w:rPr>
+          <w:lang w:val="en-DE"/>
+        </w:rPr>
+        <w:t>vollständig</w:t>
+      </w:r>
+      <w:proofErr w:type="spellEnd"/>
+      <w:r>
+        <w:rPr>
+          <w:lang w:val="en-DE"/>
+        </w:rPr>
+        <w:t xml:space="preserve"> in der Abstract </w:t>
+      </w:r>
+      <w:proofErr w:type="spellStart"/>
+      <w:r>
+        <w:rPr>
+          <w:lang w:val="en-DE"/>
+        </w:rPr>
+        <w:t>erfüllt</w:t>
+      </w:r>
+      <w:proofErr w:type="spellEnd"/>
+      <w:r>
+        <w:rPr>
+          <w:lang w:val="en-DE"/>
+        </w:rPr>
+        <w:t xml:space="preserve"> und die </w:t>
+      </w:r>
+      <w:proofErr w:type="spellStart"/>
+      <w:r>
+        <w:rPr>
+          <w:lang w:val="en-DE"/>
+        </w:rPr>
+        <w:t>Kindklassen</w:t>
+      </w:r>
+      <w:proofErr w:type="spellEnd"/>
+      <w:r>
+        <w:rPr>
+          <w:lang w:val="en-DE"/>
+        </w:rPr>
+        <w:t xml:space="preserve"> </w:t>
+      </w:r>
+      <w:proofErr w:type="spellStart"/>
+      <w:r>
+        <w:rPr>
+          <w:lang w:val="en-DE"/>
+        </w:rPr>
+        <w:t>bestehen</w:t>
+      </w:r>
+      <w:proofErr w:type="spellEnd"/>
+      <w:r>
+        <w:rPr>
+          <w:lang w:val="en-DE"/>
+        </w:rPr>
+        <w:t xml:space="preserve"> </w:t>
+      </w:r>
+      <w:proofErr w:type="spellStart"/>
+      <w:r>
+        <w:rPr>
+          <w:lang w:val="en-DE"/>
+        </w:rPr>
+        <w:t>vor</w:t>
+      </w:r>
+      <w:proofErr w:type="spellEnd"/>
+      <w:r>
+        <w:rPr>
+          <w:lang w:val="en-DE"/>
+        </w:rPr>
+        <w:t xml:space="preserve"> </w:t>
+      </w:r>
+      <w:proofErr w:type="spellStart"/>
+      <w:r>
+        <w:rPr>
+          <w:lang w:val="en-DE"/>
+        </w:rPr>
+        <w:t>allem</w:t>
+      </w:r>
+      <w:proofErr w:type="spellEnd"/>
+      <w:r>
+        <w:rPr>
+          <w:lang w:val="en-DE"/>
+        </w:rPr>
+        <w:t xml:space="preserve"> </w:t>
+      </w:r>
+      <w:proofErr w:type="spellStart"/>
+      <w:r>
+        <w:rPr>
+          <w:lang w:val="en-DE"/>
+        </w:rPr>
+        <w:t>aus</w:t>
+      </w:r>
+      <w:proofErr w:type="spellEnd"/>
+      <w:r>
+        <w:rPr>
+          <w:lang w:val="en-DE"/>
+        </w:rPr>
+        <w:t xml:space="preserve"> primitives.</w:t>
+      </w:r>
+    </w:p>
+    <w:p>
+      <w:pPr>
+        <w:pStyle w:val="BodyText"/>
+        <w:rPr>
+          <w:lang w:val="en-DE"/>
+        </w:rPr>
+      </w:pPr>
+      <w:proofErr w:type="gramStart"/>
+      <w:r>
+        <w:rPr>
+          <w:lang w:val="en-DE"/>
+        </w:rPr>
+        <w:t>similar</w:t>
+      </w:r>
+      <w:r>
+        <w:rPr>
+          <w:lang w:val="en-DE"/>
+        </w:rPr>
+        <w:t>(</w:t>
+      </w:r>
+      <w:proofErr w:type="gramEnd"/>
+      <w:r>
+        <w:rPr>
+          <w:lang w:val="en-DE"/>
+        </w:rPr>
+        <w:t xml:space="preserve">) </w:t>
+      </w:r>
+      <w:proofErr w:type="spellStart"/>
+      <w:r>
+        <w:rPr>
+          <w:lang w:val="en-DE"/>
+        </w:rPr>
+        <w:t>wurde</w:t>
+      </w:r>
+      <w:proofErr w:type="spellEnd"/>
+      <w:r>
+        <w:rPr>
+          <w:lang w:val="en-DE"/>
+        </w:rPr>
+        <w:t xml:space="preserve"> </w:t>
+      </w:r>
+      <w:proofErr w:type="spellStart"/>
+      <w:r>
+        <w:rPr>
+          <w:lang w:val="en-DE"/>
+        </w:rPr>
+        <w:t>als</w:t>
+      </w:r>
+      <w:proofErr w:type="spellEnd"/>
+      <w:r>
+        <w:rPr>
+          <w:lang w:val="en-DE"/>
+        </w:rPr>
+        <w:t xml:space="preserve"> Utility-</w:t>
+      </w:r>
+      <w:proofErr w:type="spellStart"/>
+      <w:r>
+        <w:rPr>
+          <w:lang w:val="en-DE"/>
+        </w:rPr>
+        <w:t>Funktion</w:t>
+      </w:r>
+      <w:proofErr w:type="spellEnd"/>
+      <w:r>
+        <w:rPr>
+          <w:lang w:val="en-DE"/>
+        </w:rPr>
+        <w:t xml:space="preserve"> </w:t>
+      </w:r>
+      <w:proofErr w:type="spellStart"/>
+      <w:r>
+        <w:rPr>
+          <w:lang w:val="en-DE"/>
+        </w:rPr>
+        <w:t>ebenfalls</w:t>
+      </w:r>
+      <w:proofErr w:type="spellEnd"/>
+      <w:r>
+        <w:rPr>
+          <w:lang w:val="en-DE"/>
+        </w:rPr>
+        <w:t xml:space="preserve"> in die Abstract </w:t>
+      </w:r>
+      <w:proofErr w:type="spellStart"/>
+      <w:r>
+        <w:rPr>
+          <w:lang w:val="en-DE"/>
+        </w:rPr>
+        <w:t>gezogen</w:t>
+      </w:r>
+      <w:proofErr w:type="spellEnd"/>
+      <w:r>
+        <w:rPr>
+          <w:lang w:val="en-DE"/>
+        </w:rPr>
+        <w:t xml:space="preserve">, </w:t>
+      </w:r>
+      <w:proofErr w:type="spellStart"/>
+      <w:r>
+        <w:rPr>
+          <w:lang w:val="en-DE"/>
+        </w:rPr>
+        <w:t>würde</w:t>
+      </w:r>
+      <w:proofErr w:type="spellEnd"/>
+      <w:r>
+        <w:rPr>
+          <w:lang w:val="en-DE"/>
+        </w:rPr>
+        <w:t xml:space="preserve"> </w:t>
+      </w:r>
+      <w:proofErr w:type="spellStart"/>
+      <w:r>
+        <w:rPr>
+          <w:lang w:val="en-DE"/>
+        </w:rPr>
+        <w:t>thematisch</w:t>
+      </w:r>
+      <w:proofErr w:type="spellEnd"/>
+      <w:r>
+        <w:rPr>
+          <w:lang w:val="en-DE"/>
+        </w:rPr>
+        <w:t xml:space="preserve"> </w:t>
+      </w:r>
+      <w:proofErr w:type="spellStart"/>
+      <w:r>
+        <w:rPr>
+          <w:lang w:val="en-DE"/>
+        </w:rPr>
+        <w:t>aber</w:t>
+      </w:r>
+      <w:proofErr w:type="spellEnd"/>
+      <w:r>
+        <w:rPr>
+          <w:lang w:val="en-DE"/>
+        </w:rPr>
+        <w:t xml:space="preserve"> </w:t>
+      </w:r>
+      <w:proofErr w:type="spellStart"/>
+      <w:r>
+        <w:rPr>
+          <w:lang w:val="en-DE"/>
+        </w:rPr>
+        <w:t>noch</w:t>
+      </w:r>
+      <w:proofErr w:type="spellEnd"/>
+      <w:r>
+        <w:rPr>
+          <w:lang w:val="en-DE"/>
+        </w:rPr>
+        <w:t xml:space="preserve"> </w:t>
+      </w:r>
+      <w:proofErr w:type="spellStart"/>
+      <w:r>
+        <w:rPr>
+          <w:lang w:val="en-DE"/>
+        </w:rPr>
+        <w:t>besser</w:t>
+      </w:r>
+      <w:proofErr w:type="spellEnd"/>
+      <w:r>
+        <w:rPr>
+          <w:lang w:val="en-DE"/>
+        </w:rPr>
+        <w:t xml:space="preserve"> in </w:t>
+      </w:r>
+      <w:proofErr w:type="spellStart"/>
+      <w:r>
+        <w:rPr>
+          <w:lang w:val="en-DE"/>
+        </w:rPr>
+        <w:t>eine</w:t>
+      </w:r>
+      <w:proofErr w:type="spellEnd"/>
+      <w:r>
+        <w:rPr>
+          <w:lang w:val="en-DE"/>
+        </w:rPr>
+        <w:t xml:space="preserve"> </w:t>
+      </w:r>
+      <w:proofErr w:type="spellStart"/>
+      <w:r>
+        <w:rPr>
+          <w:lang w:val="en-DE"/>
+        </w:rPr>
+        <w:t>generische</w:t>
+      </w:r>
+      <w:proofErr w:type="spellEnd"/>
+      <w:r>
+        <w:rPr>
+          <w:lang w:val="en-DE"/>
+        </w:rPr>
+        <w:t xml:space="preserve"> Math-Library </w:t>
+      </w:r>
+      <w:proofErr w:type="spellStart"/>
+      <w:r>
+        <w:rPr>
+          <w:lang w:val="en-DE"/>
+        </w:rPr>
+        <w:t>passen</w:t>
+      </w:r>
+      <w:proofErr w:type="spellEnd"/>
+      <w:r>
+        <w:rPr>
+          <w:lang w:val="en-DE"/>
+        </w:rPr>
+        <w:t xml:space="preserve">. </w:t>
+      </w:r>
+    </w:p>
+    <w:p>
+      <w:pPr>
+        <w:pStyle w:val="BodyText"/>
+        <w:rPr>
+          <w:lang w:val="en-DE"/>
+        </w:rPr>
+      </w:pPr>
+      <w:bookmarkStart w:id="0" w:name="_GoBack"/>
+      <w:bookmarkEnd w:id="0"/>
     </w:p>
     <w:sectPr>
       <w:pgSz w:w="11906" w:h="16838"/>
@@ -2299,7 +4737,7 @@
 </file>
 
 <file path=customXml/itemProps1.xml><?xml version="1.0" encoding="utf-8"?>
-<ds:datastoreItem xmlns:ds="http://schemas.openxmlformats.org/officeDocument/2006/customXml" ds:itemID="{84D29EEC-08EB-4A6A-AF9A-CF40A271DD82}">
+<ds:datastoreItem xmlns:ds="http://schemas.openxmlformats.org/officeDocument/2006/customXml" ds:itemID="{B3DF77A4-4FF4-4353-A8CA-3E557F3BAC92}">
   <ds:schemaRefs>
     <ds:schemaRef ds:uri="http://schemas.openxmlformats.org/officeDocument/2006/bibliography"/>
   </ds:schemaRefs>

</xml_diff>